<commit_message>
fixed column names and styling in format 2
</commit_message>
<xml_diff>
--- a/format_1/output.docx
+++ b/format_1/output.docx
@@ -53,6 +53,7 @@
           <w:b/>
           <w:color w:val="000000"/>
           <w:sz w:val="28"/>
+          <w:u w:val="single"/>
         </w:rPr>
         <w:t>Class-wise Result Analysis</w:t>
       </w:r>
@@ -345,7 +346,6 @@
             <w:r>
               <w:rPr>
                 <w:rFonts w:ascii="Times New Roman" w:hAnsi="Times New Roman"/>
-                <w:b/>
                 <w:sz w:val="20"/>
               </w:rPr>
               <w:t>1</w:t>
@@ -360,10 +360,9 @@
             <w:r>
               <w:rPr>
                 <w:rFonts w:ascii="Times New Roman" w:hAnsi="Times New Roman"/>
-                <w:b/>
                 <w:sz w:val="20"/>
               </w:rPr>
-              <w:t>BCA102</w:t>
+              <w:t>Dr. ABC</w:t>
             </w:r>
           </w:p>
         </w:tc>
@@ -375,10 +374,9 @@
             <w:r>
               <w:rPr>
                 <w:rFonts w:ascii="Times New Roman" w:hAnsi="Times New Roman"/>
-                <w:b/>
                 <w:sz w:val="20"/>
               </w:rPr>
-              <w:t>Applied Maths</w:t>
+              <w:t>Applied Maths (020102)</w:t>
             </w:r>
           </w:p>
         </w:tc>
@@ -390,7 +388,6 @@
             <w:r>
               <w:rPr>
                 <w:rFonts w:ascii="Times New Roman" w:hAnsi="Times New Roman"/>
-                <w:b/>
                 <w:sz w:val="20"/>
               </w:rPr>
               <w:t>56</w:t>
@@ -405,7 +402,6 @@
             <w:r>
               <w:rPr>
                 <w:rFonts w:ascii="Times New Roman" w:hAnsi="Times New Roman"/>
-                <w:b/>
                 <w:sz w:val="20"/>
               </w:rPr>
               <w:t>52</w:t>
@@ -420,7 +416,6 @@
             <w:r>
               <w:rPr>
                 <w:rFonts w:ascii="Times New Roman" w:hAnsi="Times New Roman"/>
-                <w:b/>
                 <w:sz w:val="20"/>
               </w:rPr>
               <w:t>92.86</w:t>
@@ -435,7 +430,6 @@
             <w:r>
               <w:rPr>
                 <w:rFonts w:ascii="Times New Roman" w:hAnsi="Times New Roman"/>
-                <w:b/>
                 <w:sz w:val="20"/>
               </w:rPr>
               <w:t>3</w:t>
@@ -452,7 +446,6 @@
             <w:r>
               <w:rPr>
                 <w:rFonts w:ascii="Times New Roman" w:hAnsi="Times New Roman"/>
-                <w:b/>
                 <w:sz w:val="20"/>
               </w:rPr>
               <w:t>4</w:t>
@@ -469,7 +462,6 @@
             <w:r>
               <w:rPr>
                 <w:rFonts w:ascii="Times New Roman" w:hAnsi="Times New Roman"/>
-                <w:b/>
                 <w:sz w:val="20"/>
               </w:rPr>
               <w:t>12</w:t>
@@ -486,7 +478,6 @@
             <w:r>
               <w:rPr>
                 <w:rFonts w:ascii="Times New Roman" w:hAnsi="Times New Roman"/>
-                <w:b/>
                 <w:sz w:val="20"/>
               </w:rPr>
               <w:t>13</w:t>
@@ -503,7 +494,6 @@
             <w:r>
               <w:rPr>
                 <w:rFonts w:ascii="Times New Roman" w:hAnsi="Times New Roman"/>
-                <w:b/>
                 <w:sz w:val="20"/>
               </w:rPr>
               <w:t>20</w:t>
@@ -520,7 +510,6 @@
             <w:r>
               <w:rPr>
                 <w:rFonts w:ascii="Times New Roman" w:hAnsi="Times New Roman"/>
-                <w:b/>
                 <w:sz w:val="20"/>
               </w:rPr>
               <w:t>4</w:t>
@@ -537,7 +526,6 @@
             <w:r>
               <w:rPr>
                 <w:rFonts w:ascii="Times New Roman" w:hAnsi="Times New Roman"/>
-                <w:b/>
                 <w:sz w:val="20"/>
               </w:rPr>
               <w:t>97</w:t>
@@ -554,7 +542,6 @@
             <w:r>
               <w:rPr>
                 <w:rFonts w:ascii="Times New Roman" w:hAnsi="Times New Roman"/>
-                <w:b/>
                 <w:sz w:val="20"/>
               </w:rPr>
               <w:t>2</w:t>
@@ -569,10 +556,9 @@
             <w:r>
               <w:rPr>
                 <w:rFonts w:ascii="Times New Roman" w:hAnsi="Times New Roman"/>
-                <w:b/>
                 <w:sz w:val="20"/>
               </w:rPr>
-              <w:t>BCA104</w:t>
+              <w:t>Dr. DEF</w:t>
             </w:r>
           </w:p>
         </w:tc>
@@ -584,10 +570,9 @@
             <w:r>
               <w:rPr>
                 <w:rFonts w:ascii="Times New Roman" w:hAnsi="Times New Roman"/>
-                <w:b/>
                 <w:sz w:val="20"/>
               </w:rPr>
-              <w:t>Web Based Programming</w:t>
+              <w:t>Web Based Programming (020104)</w:t>
             </w:r>
           </w:p>
         </w:tc>
@@ -599,7 +584,6 @@
             <w:r>
               <w:rPr>
                 <w:rFonts w:ascii="Times New Roman" w:hAnsi="Times New Roman"/>
-                <w:b/>
                 <w:sz w:val="20"/>
               </w:rPr>
               <w:t>56</w:t>
@@ -614,7 +598,6 @@
             <w:r>
               <w:rPr>
                 <w:rFonts w:ascii="Times New Roman" w:hAnsi="Times New Roman"/>
-                <w:b/>
                 <w:sz w:val="20"/>
               </w:rPr>
               <w:t>56</w:t>
@@ -629,7 +612,6 @@
             <w:r>
               <w:rPr>
                 <w:rFonts w:ascii="Times New Roman" w:hAnsi="Times New Roman"/>
-                <w:b/>
                 <w:sz w:val="20"/>
               </w:rPr>
               <w:t>100.00</w:t>
@@ -644,7 +626,6 @@
             <w:r>
               <w:rPr>
                 <w:rFonts w:ascii="Times New Roman" w:hAnsi="Times New Roman"/>
-                <w:b/>
                 <w:sz w:val="20"/>
               </w:rPr>
               <w:t>4</w:t>
@@ -661,7 +642,6 @@
             <w:r>
               <w:rPr>
                 <w:rFonts w:ascii="Times New Roman" w:hAnsi="Times New Roman"/>
-                <w:b/>
                 <w:sz w:val="20"/>
               </w:rPr>
               <w:t>25</w:t>
@@ -678,7 +658,6 @@
             <w:r>
               <w:rPr>
                 <w:rFonts w:ascii="Times New Roman" w:hAnsi="Times New Roman"/>
-                <w:b/>
                 <w:sz w:val="20"/>
               </w:rPr>
               <w:t>23</w:t>
@@ -695,7 +674,6 @@
             <w:r>
               <w:rPr>
                 <w:rFonts w:ascii="Times New Roman" w:hAnsi="Times New Roman"/>
-                <w:b/>
                 <w:sz w:val="20"/>
               </w:rPr>
               <w:t>2</w:t>
@@ -712,7 +690,6 @@
             <w:r>
               <w:rPr>
                 <w:rFonts w:ascii="Times New Roman" w:hAnsi="Times New Roman"/>
-                <w:b/>
                 <w:sz w:val="20"/>
               </w:rPr>
               <w:t>2</w:t>
@@ -729,7 +706,6 @@
             <w:r>
               <w:rPr>
                 <w:rFonts w:ascii="Times New Roman" w:hAnsi="Times New Roman"/>
-                <w:b/>
                 <w:sz w:val="20"/>
               </w:rPr>
               <w:t>0</w:t>
@@ -746,7 +722,6 @@
             <w:r>
               <w:rPr>
                 <w:rFonts w:ascii="Times New Roman" w:hAnsi="Times New Roman"/>
-                <w:b/>
                 <w:sz w:val="20"/>
               </w:rPr>
               <w:t>92</w:t>
@@ -763,7 +738,6 @@
             <w:r>
               <w:rPr>
                 <w:rFonts w:ascii="Times New Roman" w:hAnsi="Times New Roman"/>
-                <w:b/>
                 <w:sz w:val="20"/>
               </w:rPr>
               <w:t>3</w:t>
@@ -778,10 +752,9 @@
             <w:r>
               <w:rPr>
                 <w:rFonts w:ascii="Times New Roman" w:hAnsi="Times New Roman"/>
-                <w:b/>
                 <w:sz w:val="20"/>
               </w:rPr>
-              <w:t>BCA106</w:t>
+              <w:t>Dr. GHI</w:t>
             </w:r>
           </w:p>
         </w:tc>
@@ -793,10 +766,9 @@
             <w:r>
               <w:rPr>
                 <w:rFonts w:ascii="Times New Roman" w:hAnsi="Times New Roman"/>
-                <w:b/>
                 <w:sz w:val="20"/>
               </w:rPr>
-              <w:t>Data Structures &amp; Algorithm Using C</w:t>
+              <w:t>Data Structures &amp; Algorithm Using C (020106)</w:t>
             </w:r>
           </w:p>
         </w:tc>
@@ -808,7 +780,6 @@
             <w:r>
               <w:rPr>
                 <w:rFonts w:ascii="Times New Roman" w:hAnsi="Times New Roman"/>
-                <w:b/>
                 <w:sz w:val="20"/>
               </w:rPr>
               <w:t>56</w:t>
@@ -823,7 +794,6 @@
             <w:r>
               <w:rPr>
                 <w:rFonts w:ascii="Times New Roman" w:hAnsi="Times New Roman"/>
-                <w:b/>
                 <w:sz w:val="20"/>
               </w:rPr>
               <w:t>55</w:t>
@@ -838,7 +808,6 @@
             <w:r>
               <w:rPr>
                 <w:rFonts w:ascii="Times New Roman" w:hAnsi="Times New Roman"/>
-                <w:b/>
                 <w:sz w:val="20"/>
               </w:rPr>
               <w:t>98.21</w:t>
@@ -853,7 +822,6 @@
             <w:r>
               <w:rPr>
                 <w:rFonts w:ascii="Times New Roman" w:hAnsi="Times New Roman"/>
-                <w:b/>
                 <w:sz w:val="20"/>
               </w:rPr>
               <w:t>2</w:t>
@@ -870,7 +838,6 @@
             <w:r>
               <w:rPr>
                 <w:rFonts w:ascii="Times New Roman" w:hAnsi="Times New Roman"/>
-                <w:b/>
                 <w:sz w:val="20"/>
               </w:rPr>
               <w:t>16</w:t>
@@ -887,7 +854,6 @@
             <w:r>
               <w:rPr>
                 <w:rFonts w:ascii="Times New Roman" w:hAnsi="Times New Roman"/>
-                <w:b/>
                 <w:sz w:val="20"/>
               </w:rPr>
               <w:t>26</w:t>
@@ -904,7 +870,6 @@
             <w:r>
               <w:rPr>
                 <w:rFonts w:ascii="Times New Roman" w:hAnsi="Times New Roman"/>
-                <w:b/>
                 <w:sz w:val="20"/>
               </w:rPr>
               <w:t>9</w:t>
@@ -921,7 +886,6 @@
             <w:r>
               <w:rPr>
                 <w:rFonts w:ascii="Times New Roman" w:hAnsi="Times New Roman"/>
-                <w:b/>
                 <w:sz w:val="20"/>
               </w:rPr>
               <w:t>2</w:t>
@@ -938,7 +902,6 @@
             <w:r>
               <w:rPr>
                 <w:rFonts w:ascii="Times New Roman" w:hAnsi="Times New Roman"/>
-                <w:b/>
                 <w:sz w:val="20"/>
               </w:rPr>
               <w:t>1</w:t>
@@ -955,7 +918,6 @@
             <w:r>
               <w:rPr>
                 <w:rFonts w:ascii="Times New Roman" w:hAnsi="Times New Roman"/>
-                <w:b/>
                 <w:sz w:val="20"/>
               </w:rPr>
               <w:t>91</w:t>
@@ -972,7 +934,6 @@
             <w:r>
               <w:rPr>
                 <w:rFonts w:ascii="Times New Roman" w:hAnsi="Times New Roman"/>
-                <w:b/>
                 <w:sz w:val="20"/>
               </w:rPr>
               <w:t>4</w:t>
@@ -987,10 +948,9 @@
             <w:r>
               <w:rPr>
                 <w:rFonts w:ascii="Times New Roman" w:hAnsi="Times New Roman"/>
-                <w:b/>
                 <w:sz w:val="20"/>
               </w:rPr>
-              <w:t>BCA108</w:t>
+              <w:t>Dr. JKL</w:t>
             </w:r>
           </w:p>
         </w:tc>
@@ -1002,10 +962,9 @@
             <w:r>
               <w:rPr>
                 <w:rFonts w:ascii="Times New Roman" w:hAnsi="Times New Roman"/>
-                <w:b/>
                 <w:sz w:val="20"/>
               </w:rPr>
-              <w:t>DBMS</w:t>
+              <w:t>DBMS (020108)</w:t>
             </w:r>
           </w:p>
         </w:tc>
@@ -1017,7 +976,6 @@
             <w:r>
               <w:rPr>
                 <w:rFonts w:ascii="Times New Roman" w:hAnsi="Times New Roman"/>
-                <w:b/>
                 <w:sz w:val="20"/>
               </w:rPr>
               <w:t>57</w:t>
@@ -1032,7 +990,6 @@
             <w:r>
               <w:rPr>
                 <w:rFonts w:ascii="Times New Roman" w:hAnsi="Times New Roman"/>
-                <w:b/>
                 <w:sz w:val="20"/>
               </w:rPr>
               <w:t>56</w:t>
@@ -1047,7 +1004,6 @@
             <w:r>
               <w:rPr>
                 <w:rFonts w:ascii="Times New Roman" w:hAnsi="Times New Roman"/>
-                <w:b/>
                 <w:sz w:val="20"/>
               </w:rPr>
               <w:t>98.25</w:t>
@@ -1062,7 +1018,6 @@
             <w:r>
               <w:rPr>
                 <w:rFonts w:ascii="Times New Roman" w:hAnsi="Times New Roman"/>
-                <w:b/>
                 <w:sz w:val="20"/>
               </w:rPr>
               <w:t>1</w:t>
@@ -1079,7 +1034,6 @@
             <w:r>
               <w:rPr>
                 <w:rFonts w:ascii="Times New Roman" w:hAnsi="Times New Roman"/>
-                <w:b/>
                 <w:sz w:val="20"/>
               </w:rPr>
               <w:t>17</w:t>
@@ -1096,7 +1050,6 @@
             <w:r>
               <w:rPr>
                 <w:rFonts w:ascii="Times New Roman" w:hAnsi="Times New Roman"/>
-                <w:b/>
                 <w:sz w:val="20"/>
               </w:rPr>
               <w:t>20</w:t>
@@ -1113,7 +1066,6 @@
             <w:r>
               <w:rPr>
                 <w:rFonts w:ascii="Times New Roman" w:hAnsi="Times New Roman"/>
-                <w:b/>
                 <w:sz w:val="20"/>
               </w:rPr>
               <w:t>14</w:t>
@@ -1130,7 +1082,6 @@
             <w:r>
               <w:rPr>
                 <w:rFonts w:ascii="Times New Roman" w:hAnsi="Times New Roman"/>
-                <w:b/>
                 <w:sz w:val="20"/>
               </w:rPr>
               <w:t>4</w:t>
@@ -1147,7 +1098,6 @@
             <w:r>
               <w:rPr>
                 <w:rFonts w:ascii="Times New Roman" w:hAnsi="Times New Roman"/>
-                <w:b/>
                 <w:sz w:val="20"/>
               </w:rPr>
               <w:t>1</w:t>
@@ -1164,7 +1114,6 @@
             <w:r>
               <w:rPr>
                 <w:rFonts w:ascii="Times New Roman" w:hAnsi="Times New Roman"/>
-                <w:b/>
                 <w:sz w:val="20"/>
               </w:rPr>
               <w:t>95</w:t>
@@ -1181,7 +1130,6 @@
             <w:r>
               <w:rPr>
                 <w:rFonts w:ascii="Times New Roman" w:hAnsi="Times New Roman"/>
-                <w:b/>
                 <w:sz w:val="20"/>
               </w:rPr>
               <w:t>5</w:t>
@@ -1196,10 +1144,9 @@
             <w:r>
               <w:rPr>
                 <w:rFonts w:ascii="Times New Roman" w:hAnsi="Times New Roman"/>
-                <w:b/>
                 <w:sz w:val="20"/>
               </w:rPr>
-              <w:t>BCA110</w:t>
+              <w:t>Dr. MNO</w:t>
             </w:r>
           </w:p>
         </w:tc>
@@ -1211,10 +1158,9 @@
             <w:r>
               <w:rPr>
                 <w:rFonts w:ascii="Times New Roman" w:hAnsi="Times New Roman"/>
-                <w:b/>
                 <w:sz w:val="20"/>
               </w:rPr>
-              <w:t>EVS</w:t>
+              <w:t>EVS (020110)</w:t>
             </w:r>
           </w:p>
         </w:tc>
@@ -1226,7 +1172,6 @@
             <w:r>
               <w:rPr>
                 <w:rFonts w:ascii="Times New Roman" w:hAnsi="Times New Roman"/>
-                <w:b/>
                 <w:sz w:val="20"/>
               </w:rPr>
               <w:t>56</w:t>
@@ -1241,7 +1186,6 @@
             <w:r>
               <w:rPr>
                 <w:rFonts w:ascii="Times New Roman" w:hAnsi="Times New Roman"/>
-                <w:b/>
                 <w:sz w:val="20"/>
               </w:rPr>
               <w:t>56</w:t>
@@ -1256,7 +1200,6 @@
             <w:r>
               <w:rPr>
                 <w:rFonts w:ascii="Times New Roman" w:hAnsi="Times New Roman"/>
-                <w:b/>
                 <w:sz w:val="20"/>
               </w:rPr>
               <w:t>100.00</w:t>
@@ -1271,7 +1214,6 @@
             <w:r>
               <w:rPr>
                 <w:rFonts w:ascii="Times New Roman" w:hAnsi="Times New Roman"/>
-                <w:b/>
                 <w:sz w:val="20"/>
               </w:rPr>
               <w:t>8</w:t>
@@ -1288,7 +1230,6 @@
             <w:r>
               <w:rPr>
                 <w:rFonts w:ascii="Times New Roman" w:hAnsi="Times New Roman"/>
-                <w:b/>
                 <w:sz w:val="20"/>
               </w:rPr>
               <w:t>28</w:t>
@@ -1305,7 +1246,6 @@
             <w:r>
               <w:rPr>
                 <w:rFonts w:ascii="Times New Roman" w:hAnsi="Times New Roman"/>
-                <w:b/>
                 <w:sz w:val="20"/>
               </w:rPr>
               <w:t>20</w:t>
@@ -1322,7 +1262,6 @@
             <w:r>
               <w:rPr>
                 <w:rFonts w:ascii="Times New Roman" w:hAnsi="Times New Roman"/>
-                <w:b/>
                 <w:sz w:val="20"/>
               </w:rPr>
               <w:t>0</w:t>
@@ -1339,7 +1278,6 @@
             <w:r>
               <w:rPr>
                 <w:rFonts w:ascii="Times New Roman" w:hAnsi="Times New Roman"/>
-                <w:b/>
                 <w:sz w:val="20"/>
               </w:rPr>
               <w:t>0</w:t>
@@ -1356,7 +1294,6 @@
             <w:r>
               <w:rPr>
                 <w:rFonts w:ascii="Times New Roman" w:hAnsi="Times New Roman"/>
-                <w:b/>
                 <w:sz w:val="20"/>
               </w:rPr>
               <w:t>0</w:t>
@@ -1373,7 +1310,6 @@
             <w:r>
               <w:rPr>
                 <w:rFonts w:ascii="Times New Roman" w:hAnsi="Times New Roman"/>
-                <w:b/>
                 <w:sz w:val="20"/>
               </w:rPr>
               <w:t>96</w:t>
@@ -1390,7 +1326,6 @@
             <w:r>
               <w:rPr>
                 <w:rFonts w:ascii="Times New Roman" w:hAnsi="Times New Roman"/>
-                <w:b/>
                 <w:sz w:val="20"/>
               </w:rPr>
               <w:t>6</w:t>
@@ -1405,10 +1340,9 @@
             <w:r>
               <w:rPr>
                 <w:rFonts w:ascii="Times New Roman" w:hAnsi="Times New Roman"/>
-                <w:b/>
                 <w:sz w:val="20"/>
               </w:rPr>
-              <w:t>BCA136</w:t>
+              <w:t>Dr. PQR</w:t>
             </w:r>
           </w:p>
         </w:tc>
@@ -1420,10 +1354,9 @@
             <w:r>
               <w:rPr>
                 <w:rFonts w:ascii="Times New Roman" w:hAnsi="Times New Roman"/>
-                <w:b/>
                 <w:sz w:val="20"/>
               </w:rPr>
-              <w:t>SAUE</w:t>
+              <w:t>SAUE (020136)</w:t>
             </w:r>
           </w:p>
         </w:tc>
@@ -1435,7 +1368,6 @@
             <w:r>
               <w:rPr>
                 <w:rFonts w:ascii="Times New Roman" w:hAnsi="Times New Roman"/>
-                <w:b/>
                 <w:sz w:val="20"/>
               </w:rPr>
               <w:t>57</w:t>
@@ -1450,7 +1382,6 @@
             <w:r>
               <w:rPr>
                 <w:rFonts w:ascii="Times New Roman" w:hAnsi="Times New Roman"/>
-                <w:b/>
                 <w:sz w:val="20"/>
               </w:rPr>
               <w:t>57</w:t>
@@ -1465,7 +1396,6 @@
             <w:r>
               <w:rPr>
                 <w:rFonts w:ascii="Times New Roman" w:hAnsi="Times New Roman"/>
-                <w:b/>
                 <w:sz w:val="20"/>
               </w:rPr>
               <w:t>100.00</w:t>
@@ -1480,7 +1410,6 @@
             <w:r>
               <w:rPr>
                 <w:rFonts w:ascii="Times New Roman" w:hAnsi="Times New Roman"/>
-                <w:b/>
                 <w:sz w:val="20"/>
               </w:rPr>
               <w:t>57</w:t>
@@ -1497,7 +1426,6 @@
             <w:r>
               <w:rPr>
                 <w:rFonts w:ascii="Times New Roman" w:hAnsi="Times New Roman"/>
-                <w:b/>
                 <w:sz w:val="20"/>
               </w:rPr>
               <w:t>0</w:t>
@@ -1514,7 +1442,6 @@
             <w:r>
               <w:rPr>
                 <w:rFonts w:ascii="Times New Roman" w:hAnsi="Times New Roman"/>
-                <w:b/>
                 <w:sz w:val="20"/>
               </w:rPr>
               <w:t>0</w:t>
@@ -1531,7 +1458,6 @@
             <w:r>
               <w:rPr>
                 <w:rFonts w:ascii="Times New Roman" w:hAnsi="Times New Roman"/>
-                <w:b/>
                 <w:sz w:val="20"/>
               </w:rPr>
               <w:t>0</w:t>
@@ -1548,7 +1474,6 @@
             <w:r>
               <w:rPr>
                 <w:rFonts w:ascii="Times New Roman" w:hAnsi="Times New Roman"/>
-                <w:b/>
                 <w:sz w:val="20"/>
               </w:rPr>
               <w:t>0</w:t>
@@ -1565,7 +1490,6 @@
             <w:r>
               <w:rPr>
                 <w:rFonts w:ascii="Times New Roman" w:hAnsi="Times New Roman"/>
-                <w:b/>
                 <w:sz w:val="20"/>
               </w:rPr>
               <w:t>0</w:t>
@@ -1582,7 +1506,6 @@
             <w:r>
               <w:rPr>
                 <w:rFonts w:ascii="Times New Roman" w:hAnsi="Times New Roman"/>
-                <w:b/>
                 <w:sz w:val="20"/>
               </w:rPr>
               <w:t>100</w:t>
@@ -1599,7 +1522,6 @@
             <w:r>
               <w:rPr>
                 <w:rFonts w:ascii="Times New Roman" w:hAnsi="Times New Roman"/>
-                <w:b/>
                 <w:sz w:val="20"/>
               </w:rPr>
               <w:t>7</w:t>
@@ -1614,10 +1536,9 @@
             <w:r>
               <w:rPr>
                 <w:rFonts w:ascii="Times New Roman" w:hAnsi="Times New Roman"/>
-                <w:b/>
                 <w:sz w:val="20"/>
               </w:rPr>
-              <w:t>BCA172</w:t>
+              <w:t>Dr. STU</w:t>
             </w:r>
           </w:p>
         </w:tc>
@@ -1629,10 +1550,9 @@
             <w:r>
               <w:rPr>
                 <w:rFonts w:ascii="Times New Roman" w:hAnsi="Times New Roman"/>
-                <w:b/>
                 <w:sz w:val="20"/>
               </w:rPr>
-              <w:t>Practical IV-WBP Lab</w:t>
+              <w:t>Practical IV-WBP Lab (020172)</w:t>
             </w:r>
           </w:p>
         </w:tc>
@@ -1644,7 +1564,6 @@
             <w:r>
               <w:rPr>
                 <w:rFonts w:ascii="Times New Roman" w:hAnsi="Times New Roman"/>
-                <w:b/>
                 <w:sz w:val="20"/>
               </w:rPr>
               <w:t>57</w:t>
@@ -1659,7 +1578,6 @@
             <w:r>
               <w:rPr>
                 <w:rFonts w:ascii="Times New Roman" w:hAnsi="Times New Roman"/>
-                <w:b/>
                 <w:sz w:val="20"/>
               </w:rPr>
               <w:t>57</w:t>
@@ -1674,7 +1592,6 @@
             <w:r>
               <w:rPr>
                 <w:rFonts w:ascii="Times New Roman" w:hAnsi="Times New Roman"/>
-                <w:b/>
                 <w:sz w:val="20"/>
               </w:rPr>
               <w:t>100.00</w:t>
@@ -1689,7 +1606,6 @@
             <w:r>
               <w:rPr>
                 <w:rFonts w:ascii="Times New Roman" w:hAnsi="Times New Roman"/>
-                <w:b/>
                 <w:sz w:val="20"/>
               </w:rPr>
               <w:t>28</w:t>
@@ -1706,7 +1622,6 @@
             <w:r>
               <w:rPr>
                 <w:rFonts w:ascii="Times New Roman" w:hAnsi="Times New Roman"/>
-                <w:b/>
                 <w:sz w:val="20"/>
               </w:rPr>
               <w:t>24</w:t>
@@ -1723,7 +1638,6 @@
             <w:r>
               <w:rPr>
                 <w:rFonts w:ascii="Times New Roman" w:hAnsi="Times New Roman"/>
-                <w:b/>
                 <w:sz w:val="20"/>
               </w:rPr>
               <w:t>5</w:t>
@@ -1740,7 +1654,6 @@
             <w:r>
               <w:rPr>
                 <w:rFonts w:ascii="Times New Roman" w:hAnsi="Times New Roman"/>
-                <w:b/>
                 <w:sz w:val="20"/>
               </w:rPr>
               <w:t>0</w:t>
@@ -1757,7 +1670,6 @@
             <w:r>
               <w:rPr>
                 <w:rFonts w:ascii="Times New Roman" w:hAnsi="Times New Roman"/>
-                <w:b/>
                 <w:sz w:val="20"/>
               </w:rPr>
               <w:t>0</w:t>
@@ -1774,7 +1686,6 @@
             <w:r>
               <w:rPr>
                 <w:rFonts w:ascii="Times New Roman" w:hAnsi="Times New Roman"/>
-                <w:b/>
                 <w:sz w:val="20"/>
               </w:rPr>
               <w:t>0</w:t>
@@ -1791,7 +1702,6 @@
             <w:r>
               <w:rPr>
                 <w:rFonts w:ascii="Times New Roman" w:hAnsi="Times New Roman"/>
-                <w:b/>
                 <w:sz w:val="20"/>
               </w:rPr>
               <w:t>99</w:t>
@@ -1808,7 +1718,6 @@
             <w:r>
               <w:rPr>
                 <w:rFonts w:ascii="Times New Roman" w:hAnsi="Times New Roman"/>
-                <w:b/>
                 <w:sz w:val="20"/>
               </w:rPr>
               <w:t>8</w:t>
@@ -1823,10 +1732,9 @@
             <w:r>
               <w:rPr>
                 <w:rFonts w:ascii="Times New Roman" w:hAnsi="Times New Roman"/>
-                <w:b/>
                 <w:sz w:val="20"/>
               </w:rPr>
-              <w:t>BCA174</w:t>
+              <w:t>Dr. VWX</w:t>
             </w:r>
           </w:p>
         </w:tc>
@@ -1838,10 +1746,9 @@
             <w:r>
               <w:rPr>
                 <w:rFonts w:ascii="Times New Roman" w:hAnsi="Times New Roman"/>
-                <w:b/>
                 <w:sz w:val="20"/>
               </w:rPr>
-              <w:t>Practical- V DS Lab</w:t>
+              <w:t>Practical- V DS Lab (020174)</w:t>
             </w:r>
           </w:p>
         </w:tc>
@@ -1853,7 +1760,6 @@
             <w:r>
               <w:rPr>
                 <w:rFonts w:ascii="Times New Roman" w:hAnsi="Times New Roman"/>
-                <w:b/>
                 <w:sz w:val="20"/>
               </w:rPr>
               <w:t>57</w:t>
@@ -1868,7 +1774,6 @@
             <w:r>
               <w:rPr>
                 <w:rFonts w:ascii="Times New Roman" w:hAnsi="Times New Roman"/>
-                <w:b/>
                 <w:sz w:val="20"/>
               </w:rPr>
               <w:t>57</w:t>
@@ -1883,7 +1788,6 @@
             <w:r>
               <w:rPr>
                 <w:rFonts w:ascii="Times New Roman" w:hAnsi="Times New Roman"/>
-                <w:b/>
                 <w:sz w:val="20"/>
               </w:rPr>
               <w:t>100.00</w:t>
@@ -1898,7 +1802,6 @@
             <w:r>
               <w:rPr>
                 <w:rFonts w:ascii="Times New Roman" w:hAnsi="Times New Roman"/>
-                <w:b/>
                 <w:sz w:val="20"/>
               </w:rPr>
               <w:t>20</w:t>
@@ -1915,7 +1818,6 @@
             <w:r>
               <w:rPr>
                 <w:rFonts w:ascii="Times New Roman" w:hAnsi="Times New Roman"/>
-                <w:b/>
                 <w:sz w:val="20"/>
               </w:rPr>
               <w:t>30</w:t>
@@ -1932,7 +1834,6 @@
             <w:r>
               <w:rPr>
                 <w:rFonts w:ascii="Times New Roman" w:hAnsi="Times New Roman"/>
-                <w:b/>
                 <w:sz w:val="20"/>
               </w:rPr>
               <w:t>4</w:t>
@@ -1949,7 +1850,6 @@
             <w:r>
               <w:rPr>
                 <w:rFonts w:ascii="Times New Roman" w:hAnsi="Times New Roman"/>
-                <w:b/>
                 <w:sz w:val="20"/>
               </w:rPr>
               <w:t>3</w:t>
@@ -1966,7 +1866,6 @@
             <w:r>
               <w:rPr>
                 <w:rFonts w:ascii="Times New Roman" w:hAnsi="Times New Roman"/>
-                <w:b/>
                 <w:sz w:val="20"/>
               </w:rPr>
               <w:t>0</w:t>
@@ -1983,7 +1882,6 @@
             <w:r>
               <w:rPr>
                 <w:rFonts w:ascii="Times New Roman" w:hAnsi="Times New Roman"/>
-                <w:b/>
                 <w:sz w:val="20"/>
               </w:rPr>
               <w:t>0</w:t>
@@ -2000,7 +1898,6 @@
             <w:r>
               <w:rPr>
                 <w:rFonts w:ascii="Times New Roman" w:hAnsi="Times New Roman"/>
-                <w:b/>
                 <w:sz w:val="20"/>
               </w:rPr>
               <w:t>98</w:t>
@@ -2017,7 +1914,6 @@
             <w:r>
               <w:rPr>
                 <w:rFonts w:ascii="Times New Roman" w:hAnsi="Times New Roman"/>
-                <w:b/>
                 <w:sz w:val="20"/>
               </w:rPr>
               <w:t>9</w:t>
@@ -2032,10 +1928,9 @@
             <w:r>
               <w:rPr>
                 <w:rFonts w:ascii="Times New Roman" w:hAnsi="Times New Roman"/>
-                <w:b/>
                 <w:sz w:val="20"/>
               </w:rPr>
-              <w:t>BCA176</w:t>
+              <w:t>Dr. YZ</w:t>
             </w:r>
           </w:p>
         </w:tc>
@@ -2047,10 +1942,9 @@
             <w:r>
               <w:rPr>
                 <w:rFonts w:ascii="Times New Roman" w:hAnsi="Times New Roman"/>
-                <w:b/>
                 <w:sz w:val="20"/>
               </w:rPr>
-              <w:t>Practical- VI DBMS Lab</w:t>
+              <w:t>Practical- VI DBMS Lab (020176)</w:t>
             </w:r>
           </w:p>
         </w:tc>
@@ -2062,7 +1956,6 @@
             <w:r>
               <w:rPr>
                 <w:rFonts w:ascii="Times New Roman" w:hAnsi="Times New Roman"/>
-                <w:b/>
                 <w:sz w:val="20"/>
               </w:rPr>
               <w:t>57</w:t>
@@ -2077,7 +1970,6 @@
             <w:r>
               <w:rPr>
                 <w:rFonts w:ascii="Times New Roman" w:hAnsi="Times New Roman"/>
-                <w:b/>
                 <w:sz w:val="20"/>
               </w:rPr>
               <w:t>57</w:t>
@@ -2092,7 +1984,6 @@
             <w:r>
               <w:rPr>
                 <w:rFonts w:ascii="Times New Roman" w:hAnsi="Times New Roman"/>
-                <w:b/>
                 <w:sz w:val="20"/>
               </w:rPr>
               <w:t>100.00</w:t>
@@ -2107,7 +1998,6 @@
             <w:r>
               <w:rPr>
                 <w:rFonts w:ascii="Times New Roman" w:hAnsi="Times New Roman"/>
-                <w:b/>
                 <w:sz w:val="20"/>
               </w:rPr>
               <w:t>30</w:t>
@@ -2124,7 +2014,6 @@
             <w:r>
               <w:rPr>
                 <w:rFonts w:ascii="Times New Roman" w:hAnsi="Times New Roman"/>
-                <w:b/>
                 <w:sz w:val="20"/>
               </w:rPr>
               <w:t>19</w:t>
@@ -2141,7 +2030,6 @@
             <w:r>
               <w:rPr>
                 <w:rFonts w:ascii="Times New Roman" w:hAnsi="Times New Roman"/>
-                <w:b/>
                 <w:sz w:val="20"/>
               </w:rPr>
               <w:t>8</w:t>
@@ -2158,7 +2046,6 @@
             <w:r>
               <w:rPr>
                 <w:rFonts w:ascii="Times New Roman" w:hAnsi="Times New Roman"/>
-                <w:b/>
                 <w:sz w:val="20"/>
               </w:rPr>
               <w:t>0</w:t>
@@ -2175,7 +2062,6 @@
             <w:r>
               <w:rPr>
                 <w:rFonts w:ascii="Times New Roman" w:hAnsi="Times New Roman"/>
-                <w:b/>
                 <w:sz w:val="20"/>
               </w:rPr>
               <w:t>0</w:t>
@@ -2192,7 +2078,6 @@
             <w:r>
               <w:rPr>
                 <w:rFonts w:ascii="Times New Roman" w:hAnsi="Times New Roman"/>
-                <w:b/>
                 <w:sz w:val="20"/>
               </w:rPr>
               <w:t>0</w:t>
@@ -2209,7 +2094,6 @@
             <w:r>
               <w:rPr>
                 <w:rFonts w:ascii="Times New Roman" w:hAnsi="Times New Roman"/>
-                <w:b/>
                 <w:sz w:val="20"/>
               </w:rPr>
               <w:t>99</w:t>
@@ -2226,7 +2110,6 @@
             <w:r>
               <w:rPr>
                 <w:rFonts w:ascii="Times New Roman" w:hAnsi="Times New Roman"/>
-                <w:b/>
                 <w:sz w:val="20"/>
               </w:rPr>
             </w:r>
@@ -2240,7 +2123,6 @@
             <w:r>
               <w:rPr>
                 <w:rFonts w:ascii="Times New Roman" w:hAnsi="Times New Roman"/>
-                <w:b/>
                 <w:sz w:val="20"/>
               </w:rPr>
             </w:r>
@@ -2335,7 +2217,6 @@
             <w:r>
               <w:rPr>
                 <w:rFonts w:ascii="Times New Roman" w:hAnsi="Times New Roman"/>
-                <w:b/>
                 <w:sz w:val="20"/>
               </w:rPr>
             </w:r>
@@ -2351,7 +2232,6 @@
             <w:r>
               <w:rPr>
                 <w:rFonts w:ascii="Times New Roman" w:hAnsi="Times New Roman"/>
-                <w:b/>
                 <w:sz w:val="20"/>
               </w:rPr>
             </w:r>
@@ -2365,7 +2245,6 @@
             <w:r>
               <w:rPr>
                 <w:rFonts w:ascii="Times New Roman" w:hAnsi="Times New Roman"/>
-                <w:b/>
                 <w:sz w:val="20"/>
               </w:rPr>
             </w:r>
@@ -2379,7 +2258,6 @@
             <w:r>
               <w:rPr>
                 <w:rFonts w:ascii="Times New Roman" w:hAnsi="Times New Roman"/>
-                <w:b/>
                 <w:sz w:val="20"/>
               </w:rPr>
               <w:t>9</w:t>
@@ -2395,7 +2273,6 @@
             <w:r>
               <w:rPr>
                 <w:rFonts w:ascii="Times New Roman" w:hAnsi="Times New Roman"/>
-                <w:b/>
                 <w:sz w:val="20"/>
               </w:rPr>
               <w:t>57</w:t>
@@ -2417,7 +2294,6 @@
             <w:r>
               <w:rPr>
                 <w:rFonts w:ascii="Times New Roman" w:hAnsi="Times New Roman"/>
-                <w:b/>
                 <w:sz w:val="20"/>
               </w:rPr>
               <w:t>48.22 (85.27)</w:t>
@@ -2439,7 +2315,6 @@
             <w:r>
               <w:rPr>
                 <w:rFonts w:ascii="Times New Roman" w:hAnsi="Times New Roman"/>
-                <w:b/>
                 <w:sz w:val="20"/>
               </w:rPr>
               <w:t>8.33 (14.73)</w:t>
@@ -2460,7 +2335,6 @@
             <w:r>
               <w:rPr>
                 <w:rFonts w:ascii="Times New Roman" w:hAnsi="Times New Roman"/>
-                <w:b/>
                 <w:sz w:val="20"/>
               </w:rPr>
             </w:r>

</xml_diff>